<commit_message>
Se borran archivos innecesarios y se termina la documentacion.
</commit_message>
<xml_diff>
--- a/Enunciado TP v2.docx
+++ b/Enunciado TP v2.docx
@@ -1,6 +1,6 @@
 
 <file path=word/document.xml><?xml version="1.0" encoding="utf-8"?>
-<w:document xmlns:wpc="http://schemas.microsoft.com/office/word/2010/wordprocessingCanvas" xmlns:mc="http://schemas.openxmlformats.org/markup-compatibility/2006" xmlns:o="urn:schemas-microsoft-com:office:office" xmlns:r="http://schemas.openxmlformats.org/officeDocument/2006/relationships" xmlns:m="http://schemas.openxmlformats.org/officeDocument/2006/math" xmlns:v="urn:schemas-microsoft-com:vml" xmlns:wp14="http://schemas.microsoft.com/office/word/2010/wordprocessingDrawing" xmlns:wp="http://schemas.openxmlformats.org/drawingml/2006/wordprocessingDrawing" xmlns:w10="urn:schemas-microsoft-com:office:word" xmlns:w="http://schemas.openxmlformats.org/wordprocessingml/2006/main" xmlns:w14="http://schemas.microsoft.com/office/word/2010/wordml" xmlns:w15="http://schemas.microsoft.com/office/word/2012/wordml" xmlns:wpg="http://schemas.microsoft.com/office/word/2010/wordprocessingGroup" xmlns:wpi="http://schemas.microsoft.com/office/word/2010/wordprocessingInk" xmlns:wne="http://schemas.microsoft.com/office/word/2006/wordml" xmlns:wps="http://schemas.microsoft.com/office/word/2010/wordprocessingShape" mc:Ignorable="w14 w15 wp14">
+<w:document xmlns:wpc="http://schemas.microsoft.com/office/word/2010/wordprocessingCanvas" xmlns:cx="http://schemas.microsoft.com/office/drawing/2014/chartex" xmlns:cx1="http://schemas.microsoft.com/office/drawing/2015/9/8/chartex" xmlns:cx2="http://schemas.microsoft.com/office/drawing/2015/10/21/chartex" xmlns:cx3="http://schemas.microsoft.com/office/drawing/2016/5/9/chartex" xmlns:cx4="http://schemas.microsoft.com/office/drawing/2016/5/10/chartex" xmlns:cx5="http://schemas.microsoft.com/office/drawing/2016/5/11/chartex" xmlns:cx6="http://schemas.microsoft.com/office/drawing/2016/5/12/chartex" xmlns:cx7="http://schemas.microsoft.com/office/drawing/2016/5/13/chartex" xmlns:cx8="http://schemas.microsoft.com/office/drawing/2016/5/14/chartex" xmlns:mc="http://schemas.openxmlformats.org/markup-compatibility/2006" xmlns:aink="http://schemas.microsoft.com/office/drawing/2016/ink" xmlns:am3d="http://schemas.microsoft.com/office/drawing/2017/model3d" xmlns:o="urn:schemas-microsoft-com:office:office" xmlns:r="http://schemas.openxmlformats.org/officeDocument/2006/relationships" xmlns:m="http://schemas.openxmlformats.org/officeDocument/2006/math" xmlns:v="urn:schemas-microsoft-com:vml" xmlns:wp14="http://schemas.microsoft.com/office/word/2010/wordprocessingDrawing" xmlns:wp="http://schemas.openxmlformats.org/drawingml/2006/wordprocessingDrawing" xmlns:w10="urn:schemas-microsoft-com:office:word" xmlns:w="http://schemas.openxmlformats.org/wordprocessingml/2006/main" xmlns:w14="http://schemas.microsoft.com/office/word/2010/wordml" xmlns:w15="http://schemas.microsoft.com/office/word/2012/wordml" xmlns:w16cid="http://schemas.microsoft.com/office/word/2016/wordml/cid" xmlns:w16se="http://schemas.microsoft.com/office/word/2015/wordml/symex" xmlns:wpg="http://schemas.microsoft.com/office/word/2010/wordprocessingGroup" xmlns:wpi="http://schemas.microsoft.com/office/word/2010/wordprocessingInk" xmlns:wne="http://schemas.microsoft.com/office/word/2006/wordml" xmlns:wps="http://schemas.microsoft.com/office/word/2010/wordprocessingShape" mc:Ignorable="w14 w15 w16se w16cid wp14">
   <w:body>
     <w:p>
       <w:pPr>
@@ -271,13 +271,21 @@
               <w:left w:val="single" w:sz="18" w:space="0" w:color="auto"/>
             </w:tcBorders>
           </w:tcPr>
-          <w:p/>
+          <w:p>
+            <w:r>
+              <w:t>39461683</w:t>
+            </w:r>
+          </w:p>
         </w:tc>
         <w:tc>
           <w:tcPr>
             <w:tcW w:w="5387" w:type="dxa"/>
           </w:tcPr>
-          <w:p/>
+          <w:p>
+            <w:r>
+              <w:t>Andrés Filoso</w:t>
+            </w:r>
+          </w:p>
         </w:tc>
         <w:tc>
           <w:tcPr>
@@ -315,7 +323,10 @@
               <w:right w:val="single" w:sz="18" w:space="0" w:color="auto"/>
             </w:tcBorders>
           </w:tcPr>
-          <w:p/>
+          <w:p>
+            <w:bookmarkStart w:id="0" w:name="_GoBack"/>
+            <w:bookmarkEnd w:id="0"/>
+          </w:p>
         </w:tc>
       </w:tr>
       <w:tr>
@@ -2218,13 +2229,7 @@
         <w:rPr>
           <w:sz w:val="24"/>
         </w:rPr>
-        <w:t>Consola cliente</w:t>
-      </w:r>
-      <w:r>
-        <w:rPr>
-          <w:sz w:val="24"/>
-        </w:rPr>
-        <w:t>:</w:t>
+        <w:t>Consola cliente:</w:t>
       </w:r>
     </w:p>
     <w:p>
@@ -2321,17 +2326,23 @@
         <w:rPr>
           <w:sz w:val="24"/>
         </w:rPr>
-        <w:t>LOG|us:Damian|pass</w:t>
+        <w:t>LOG|</w:t>
       </w:r>
       <w:proofErr w:type="gramStart"/>
       <w:r>
         <w:rPr>
           <w:sz w:val="24"/>
         </w:rPr>
-        <w:t>:Damian</w:t>
+        <w:t>us:Damian</w:t>
+      </w:r>
+      <w:proofErr w:type="gramEnd"/>
+      <w:r>
+        <w:rPr>
+          <w:sz w:val="24"/>
+        </w:rPr>
+        <w:t>|pass:Damian</w:t>
       </w:r>
       <w:proofErr w:type="spellEnd"/>
-      <w:proofErr w:type="gramEnd"/>
     </w:p>
     <w:p>
       <w:pPr>
@@ -3035,14 +3046,14 @@
         <w:rPr>
           <w:sz w:val="24"/>
         </w:rPr>
-        <w:t>primer</w:t>
+        <w:t>primer presentación</w:t>
       </w:r>
       <w:proofErr w:type="gramEnd"/>
       <w:r>
         <w:rPr>
           <w:sz w:val="24"/>
         </w:rPr>
-        <w:t xml:space="preserve"> presentación y el </w:t>
+        <w:t xml:space="preserve"> y el </w:t>
       </w:r>
       <w:proofErr w:type="spellStart"/>
       <w:r>
@@ -3098,8 +3109,6 @@
         </w:rPr>
         <w:t>Se agregó el punto 5 dentro de los requerimientos.</w:t>
       </w:r>
-      <w:bookmarkStart w:id="0" w:name="_GoBack"/>
-      <w:bookmarkEnd w:id="0"/>
     </w:p>
     <w:p>
       <w:pPr>
@@ -4652,7 +4661,7 @@
 </file>
 
 <file path=word/endnotes.xml><?xml version="1.0" encoding="utf-8"?>
-<w:endnotes xmlns:wpc="http://schemas.microsoft.com/office/word/2010/wordprocessingCanvas" xmlns:mc="http://schemas.openxmlformats.org/markup-compatibility/2006" xmlns:o="urn:schemas-microsoft-com:office:office" xmlns:r="http://schemas.openxmlformats.org/officeDocument/2006/relationships" xmlns:m="http://schemas.openxmlformats.org/officeDocument/2006/math" xmlns:v="urn:schemas-microsoft-com:vml" xmlns:wp14="http://schemas.microsoft.com/office/word/2010/wordprocessingDrawing" xmlns:wp="http://schemas.openxmlformats.org/drawingml/2006/wordprocessingDrawing" xmlns:w10="urn:schemas-microsoft-com:office:word" xmlns:w="http://schemas.openxmlformats.org/wordprocessingml/2006/main" xmlns:w14="http://schemas.microsoft.com/office/word/2010/wordml" xmlns:w15="http://schemas.microsoft.com/office/word/2012/wordml" xmlns:wpg="http://schemas.microsoft.com/office/word/2010/wordprocessingGroup" xmlns:wpi="http://schemas.microsoft.com/office/word/2010/wordprocessingInk" xmlns:wne="http://schemas.microsoft.com/office/word/2006/wordml" xmlns:wps="http://schemas.microsoft.com/office/word/2010/wordprocessingShape" mc:Ignorable="w14 w15 wp14">
+<w:endnotes xmlns:wpc="http://schemas.microsoft.com/office/word/2010/wordprocessingCanvas" xmlns:cx="http://schemas.microsoft.com/office/drawing/2014/chartex" xmlns:cx1="http://schemas.microsoft.com/office/drawing/2015/9/8/chartex" xmlns:cx2="http://schemas.microsoft.com/office/drawing/2015/10/21/chartex" xmlns:cx3="http://schemas.microsoft.com/office/drawing/2016/5/9/chartex" xmlns:cx4="http://schemas.microsoft.com/office/drawing/2016/5/10/chartex" xmlns:cx5="http://schemas.microsoft.com/office/drawing/2016/5/11/chartex" xmlns:cx6="http://schemas.microsoft.com/office/drawing/2016/5/12/chartex" xmlns:cx7="http://schemas.microsoft.com/office/drawing/2016/5/13/chartex" xmlns:cx8="http://schemas.microsoft.com/office/drawing/2016/5/14/chartex" xmlns:mc="http://schemas.openxmlformats.org/markup-compatibility/2006" xmlns:aink="http://schemas.microsoft.com/office/drawing/2016/ink" xmlns:am3d="http://schemas.microsoft.com/office/drawing/2017/model3d" xmlns:o="urn:schemas-microsoft-com:office:office" xmlns:r="http://schemas.openxmlformats.org/officeDocument/2006/relationships" xmlns:m="http://schemas.openxmlformats.org/officeDocument/2006/math" xmlns:v="urn:schemas-microsoft-com:vml" xmlns:wp14="http://schemas.microsoft.com/office/word/2010/wordprocessingDrawing" xmlns:wp="http://schemas.openxmlformats.org/drawingml/2006/wordprocessingDrawing" xmlns:w10="urn:schemas-microsoft-com:office:word" xmlns:w="http://schemas.openxmlformats.org/wordprocessingml/2006/main" xmlns:w14="http://schemas.microsoft.com/office/word/2010/wordml" xmlns:w15="http://schemas.microsoft.com/office/word/2012/wordml" xmlns:w16cid="http://schemas.microsoft.com/office/word/2016/wordml/cid" xmlns:w16se="http://schemas.microsoft.com/office/word/2015/wordml/symex" xmlns:wpg="http://schemas.microsoft.com/office/word/2010/wordprocessingGroup" xmlns:wpi="http://schemas.microsoft.com/office/word/2010/wordprocessingInk" xmlns:wne="http://schemas.microsoft.com/office/word/2006/wordml" xmlns:wps="http://schemas.microsoft.com/office/word/2010/wordprocessingShape" mc:Ignorable="w14 w15 w16se w16cid wp14">
   <w:endnote w:type="separator" w:id="-1">
     <w:p>
       <w:pPr>
@@ -4677,7 +4686,7 @@
 </file>
 
 <file path=word/footnotes.xml><?xml version="1.0" encoding="utf-8"?>
-<w:footnotes xmlns:wpc="http://schemas.microsoft.com/office/word/2010/wordprocessingCanvas" xmlns:mc="http://schemas.openxmlformats.org/markup-compatibility/2006" xmlns:o="urn:schemas-microsoft-com:office:office" xmlns:r="http://schemas.openxmlformats.org/officeDocument/2006/relationships" xmlns:m="http://schemas.openxmlformats.org/officeDocument/2006/math" xmlns:v="urn:schemas-microsoft-com:vml" xmlns:wp14="http://schemas.microsoft.com/office/word/2010/wordprocessingDrawing" xmlns:wp="http://schemas.openxmlformats.org/drawingml/2006/wordprocessingDrawing" xmlns:w10="urn:schemas-microsoft-com:office:word" xmlns:w="http://schemas.openxmlformats.org/wordprocessingml/2006/main" xmlns:w14="http://schemas.microsoft.com/office/word/2010/wordml" xmlns:w15="http://schemas.microsoft.com/office/word/2012/wordml" xmlns:wpg="http://schemas.microsoft.com/office/word/2010/wordprocessingGroup" xmlns:wpi="http://schemas.microsoft.com/office/word/2010/wordprocessingInk" xmlns:wne="http://schemas.microsoft.com/office/word/2006/wordml" xmlns:wps="http://schemas.microsoft.com/office/word/2010/wordprocessingShape" mc:Ignorable="w14 w15 wp14">
+<w:footnotes xmlns:wpc="http://schemas.microsoft.com/office/word/2010/wordprocessingCanvas" xmlns:cx="http://schemas.microsoft.com/office/drawing/2014/chartex" xmlns:cx1="http://schemas.microsoft.com/office/drawing/2015/9/8/chartex" xmlns:cx2="http://schemas.microsoft.com/office/drawing/2015/10/21/chartex" xmlns:cx3="http://schemas.microsoft.com/office/drawing/2016/5/9/chartex" xmlns:cx4="http://schemas.microsoft.com/office/drawing/2016/5/10/chartex" xmlns:cx5="http://schemas.microsoft.com/office/drawing/2016/5/11/chartex" xmlns:cx6="http://schemas.microsoft.com/office/drawing/2016/5/12/chartex" xmlns:cx7="http://schemas.microsoft.com/office/drawing/2016/5/13/chartex" xmlns:cx8="http://schemas.microsoft.com/office/drawing/2016/5/14/chartex" xmlns:mc="http://schemas.openxmlformats.org/markup-compatibility/2006" xmlns:aink="http://schemas.microsoft.com/office/drawing/2016/ink" xmlns:am3d="http://schemas.microsoft.com/office/drawing/2017/model3d" xmlns:o="urn:schemas-microsoft-com:office:office" xmlns:r="http://schemas.openxmlformats.org/officeDocument/2006/relationships" xmlns:m="http://schemas.openxmlformats.org/officeDocument/2006/math" xmlns:v="urn:schemas-microsoft-com:vml" xmlns:wp14="http://schemas.microsoft.com/office/word/2010/wordprocessingDrawing" xmlns:wp="http://schemas.openxmlformats.org/drawingml/2006/wordprocessingDrawing" xmlns:w10="urn:schemas-microsoft-com:office:word" xmlns:w="http://schemas.openxmlformats.org/wordprocessingml/2006/main" xmlns:w14="http://schemas.microsoft.com/office/word/2010/wordml" xmlns:w15="http://schemas.microsoft.com/office/word/2012/wordml" xmlns:w16cid="http://schemas.microsoft.com/office/word/2016/wordml/cid" xmlns:w16se="http://schemas.microsoft.com/office/word/2015/wordml/symex" xmlns:wpg="http://schemas.microsoft.com/office/word/2010/wordprocessingGroup" xmlns:wpi="http://schemas.microsoft.com/office/word/2010/wordprocessingInk" xmlns:wne="http://schemas.microsoft.com/office/word/2006/wordml" xmlns:wps="http://schemas.microsoft.com/office/word/2010/wordprocessingShape" mc:Ignorable="w14 w15 w16se w16cid wp14">
   <w:footnote w:type="separator" w:id="-1">
     <w:p>
       <w:pPr>
@@ -4702,7 +4711,7 @@
 </file>
 
 <file path=word/header1.xml><?xml version="1.0" encoding="utf-8"?>
-<w:hdr xmlns:wpc="http://schemas.microsoft.com/office/word/2010/wordprocessingCanvas" xmlns:mc="http://schemas.openxmlformats.org/markup-compatibility/2006" xmlns:o="urn:schemas-microsoft-com:office:office" xmlns:r="http://schemas.openxmlformats.org/officeDocument/2006/relationships" xmlns:m="http://schemas.openxmlformats.org/officeDocument/2006/math" xmlns:v="urn:schemas-microsoft-com:vml" xmlns:wp14="http://schemas.microsoft.com/office/word/2010/wordprocessingDrawing" xmlns:wp="http://schemas.openxmlformats.org/drawingml/2006/wordprocessingDrawing" xmlns:w10="urn:schemas-microsoft-com:office:word" xmlns:w="http://schemas.openxmlformats.org/wordprocessingml/2006/main" xmlns:w14="http://schemas.microsoft.com/office/word/2010/wordml" xmlns:w15="http://schemas.microsoft.com/office/word/2012/wordml" xmlns:wpg="http://schemas.microsoft.com/office/word/2010/wordprocessingGroup" xmlns:wpi="http://schemas.microsoft.com/office/word/2010/wordprocessingInk" xmlns:wne="http://schemas.microsoft.com/office/word/2006/wordml" xmlns:wps="http://schemas.microsoft.com/office/word/2010/wordprocessingShape" mc:Ignorable="w14 w15 wp14">
+<w:hdr xmlns:wpc="http://schemas.microsoft.com/office/word/2010/wordprocessingCanvas" xmlns:cx="http://schemas.microsoft.com/office/drawing/2014/chartex" xmlns:cx1="http://schemas.microsoft.com/office/drawing/2015/9/8/chartex" xmlns:cx2="http://schemas.microsoft.com/office/drawing/2015/10/21/chartex" xmlns:cx3="http://schemas.microsoft.com/office/drawing/2016/5/9/chartex" xmlns:cx4="http://schemas.microsoft.com/office/drawing/2016/5/10/chartex" xmlns:cx5="http://schemas.microsoft.com/office/drawing/2016/5/11/chartex" xmlns:cx6="http://schemas.microsoft.com/office/drawing/2016/5/12/chartex" xmlns:cx7="http://schemas.microsoft.com/office/drawing/2016/5/13/chartex" xmlns:cx8="http://schemas.microsoft.com/office/drawing/2016/5/14/chartex" xmlns:mc="http://schemas.openxmlformats.org/markup-compatibility/2006" xmlns:aink="http://schemas.microsoft.com/office/drawing/2016/ink" xmlns:am3d="http://schemas.microsoft.com/office/drawing/2017/model3d" xmlns:o="urn:schemas-microsoft-com:office:office" xmlns:r="http://schemas.openxmlformats.org/officeDocument/2006/relationships" xmlns:m="http://schemas.openxmlformats.org/officeDocument/2006/math" xmlns:v="urn:schemas-microsoft-com:vml" xmlns:wp14="http://schemas.microsoft.com/office/word/2010/wordprocessingDrawing" xmlns:wp="http://schemas.openxmlformats.org/drawingml/2006/wordprocessingDrawing" xmlns:w10="urn:schemas-microsoft-com:office:word" xmlns:w="http://schemas.openxmlformats.org/wordprocessingml/2006/main" xmlns:w14="http://schemas.microsoft.com/office/word/2010/wordml" xmlns:w15="http://schemas.microsoft.com/office/word/2012/wordml" xmlns:w16cid="http://schemas.microsoft.com/office/word/2016/wordml/cid" xmlns:w16se="http://schemas.microsoft.com/office/word/2015/wordml/symex" xmlns:wpg="http://schemas.microsoft.com/office/word/2010/wordprocessingGroup" xmlns:wpi="http://schemas.microsoft.com/office/word/2010/wordprocessingInk" xmlns:wne="http://schemas.microsoft.com/office/word/2006/wordml" xmlns:wps="http://schemas.microsoft.com/office/word/2010/wordprocessingShape" mc:Ignorable="w14 w15 w16se w16cid wp14">
   <w:tbl>
     <w:tblPr>
       <w:tblW w:w="5000" w:type="pct"/>
@@ -4943,7 +4952,7 @@
 </file>
 
 <file path=word/numbering.xml><?xml version="1.0" encoding="utf-8"?>
-<w:numbering xmlns:wpc="http://schemas.microsoft.com/office/word/2010/wordprocessingCanvas" xmlns:mc="http://schemas.openxmlformats.org/markup-compatibility/2006" xmlns:o="urn:schemas-microsoft-com:office:office" xmlns:r="http://schemas.openxmlformats.org/officeDocument/2006/relationships" xmlns:m="http://schemas.openxmlformats.org/officeDocument/2006/math" xmlns:v="urn:schemas-microsoft-com:vml" xmlns:wp14="http://schemas.microsoft.com/office/word/2010/wordprocessingDrawing" xmlns:wp="http://schemas.openxmlformats.org/drawingml/2006/wordprocessingDrawing" xmlns:w10="urn:schemas-microsoft-com:office:word" xmlns:w="http://schemas.openxmlformats.org/wordprocessingml/2006/main" xmlns:w14="http://schemas.microsoft.com/office/word/2010/wordml" xmlns:w15="http://schemas.microsoft.com/office/word/2012/wordml" xmlns:wpg="http://schemas.microsoft.com/office/word/2010/wordprocessingGroup" xmlns:wpi="http://schemas.microsoft.com/office/word/2010/wordprocessingInk" xmlns:wne="http://schemas.microsoft.com/office/word/2006/wordml" xmlns:wps="http://schemas.microsoft.com/office/word/2010/wordprocessingShape" mc:Ignorable="w14 w15 wp14">
+<w:numbering xmlns:wpc="http://schemas.microsoft.com/office/word/2010/wordprocessingCanvas" xmlns:cx="http://schemas.microsoft.com/office/drawing/2014/chartex" xmlns:cx1="http://schemas.microsoft.com/office/drawing/2015/9/8/chartex" xmlns:cx2="http://schemas.microsoft.com/office/drawing/2015/10/21/chartex" xmlns:cx3="http://schemas.microsoft.com/office/drawing/2016/5/9/chartex" xmlns:cx4="http://schemas.microsoft.com/office/drawing/2016/5/10/chartex" xmlns:cx5="http://schemas.microsoft.com/office/drawing/2016/5/11/chartex" xmlns:cx6="http://schemas.microsoft.com/office/drawing/2016/5/12/chartex" xmlns:cx7="http://schemas.microsoft.com/office/drawing/2016/5/13/chartex" xmlns:cx8="http://schemas.microsoft.com/office/drawing/2016/5/14/chartex" xmlns:mc="http://schemas.openxmlformats.org/markup-compatibility/2006" xmlns:aink="http://schemas.microsoft.com/office/drawing/2016/ink" xmlns:am3d="http://schemas.microsoft.com/office/drawing/2017/model3d" xmlns:o="urn:schemas-microsoft-com:office:office" xmlns:r="http://schemas.openxmlformats.org/officeDocument/2006/relationships" xmlns:m="http://schemas.openxmlformats.org/officeDocument/2006/math" xmlns:v="urn:schemas-microsoft-com:vml" xmlns:wp14="http://schemas.microsoft.com/office/word/2010/wordprocessingDrawing" xmlns:wp="http://schemas.openxmlformats.org/drawingml/2006/wordprocessingDrawing" xmlns:w10="urn:schemas-microsoft-com:office:word" xmlns:w="http://schemas.openxmlformats.org/wordprocessingml/2006/main" xmlns:w14="http://schemas.microsoft.com/office/word/2010/wordml" xmlns:w15="http://schemas.microsoft.com/office/word/2012/wordml" xmlns:w16cid="http://schemas.microsoft.com/office/word/2016/wordml/cid" xmlns:w16se="http://schemas.microsoft.com/office/word/2015/wordml/symex" xmlns:wpg="http://schemas.microsoft.com/office/word/2010/wordprocessingGroup" xmlns:wpi="http://schemas.microsoft.com/office/word/2010/wordprocessingInk" xmlns:wne="http://schemas.microsoft.com/office/word/2006/wordml" xmlns:wps="http://schemas.microsoft.com/office/word/2010/wordprocessingShape" mc:Ignorable="w14 w15 w16se w16cid wp14">
   <w:abstractNum w:abstractNumId="0" w15:restartNumberingAfterBreak="0">
     <w:nsid w:val="00C24CFE"/>
     <w:multiLevelType w:val="hybridMultilevel"/>
@@ -6680,7 +6689,7 @@
 </file>
 
 <file path=word/styles.xml><?xml version="1.0" encoding="utf-8"?>
-<w:styles xmlns:mc="http://schemas.openxmlformats.org/markup-compatibility/2006" xmlns:r="http://schemas.openxmlformats.org/officeDocument/2006/relationships" xmlns:w="http://schemas.openxmlformats.org/wordprocessingml/2006/main" xmlns:w14="http://schemas.microsoft.com/office/word/2010/wordml" xmlns:w15="http://schemas.microsoft.com/office/word/2012/wordml" mc:Ignorable="w14 w15">
+<w:styles xmlns:mc="http://schemas.openxmlformats.org/markup-compatibility/2006" xmlns:r="http://schemas.openxmlformats.org/officeDocument/2006/relationships" xmlns:w="http://schemas.openxmlformats.org/wordprocessingml/2006/main" xmlns:w14="http://schemas.microsoft.com/office/word/2010/wordml" xmlns:w15="http://schemas.microsoft.com/office/word/2012/wordml" xmlns:w16cid="http://schemas.microsoft.com/office/word/2016/wordml/cid" xmlns:w16se="http://schemas.microsoft.com/office/word/2015/wordml/symex" mc:Ignorable="w14 w15 w16se w16cid">
   <w:docDefaults>
     <w:rPrDefault>
       <w:rPr>
@@ -6696,7 +6705,7 @@
       </w:pPr>
     </w:pPrDefault>
   </w:docDefaults>
-  <w:latentStyles w:defLockedState="0" w:defUIPriority="99" w:defSemiHidden="0" w:defUnhideWhenUsed="0" w:defQFormat="0" w:count="371">
+  <w:latentStyles w:defLockedState="0" w:defUIPriority="99" w:defSemiHidden="0" w:defUnhideWhenUsed="0" w:defQFormat="0" w:count="375">
     <w:lsdException w:name="Normal" w:uiPriority="0" w:qFormat="1"/>
     <w:lsdException w:name="heading 1" w:uiPriority="9" w:qFormat="1"/>
     <w:lsdException w:name="heading 2" w:semiHidden="1" w:uiPriority="9" w:unhideWhenUsed="1" w:qFormat="1"/>
@@ -6802,7 +6811,6 @@
     <w:lsdException w:name="HTML Sample" w:semiHidden="1" w:unhideWhenUsed="1"/>
     <w:lsdException w:name="HTML Typewriter" w:semiHidden="1" w:unhideWhenUsed="1"/>
     <w:lsdException w:name="HTML Variable" w:semiHidden="1" w:unhideWhenUsed="1"/>
-    <w:lsdException w:name="Normal Table" w:semiHidden="1" w:unhideWhenUsed="1"/>
     <w:lsdException w:name="annotation subject" w:semiHidden="1" w:unhideWhenUsed="1"/>
     <w:lsdException w:name="No List" w:semiHidden="1" w:unhideWhenUsed="1"/>
     <w:lsdException w:name="Outline List 1" w:semiHidden="1" w:unhideWhenUsed="1"/>
@@ -6846,10 +6854,8 @@
     <w:lsdException w:name="Table Elegant" w:semiHidden="1" w:unhideWhenUsed="1"/>
     <w:lsdException w:name="Table Professional" w:semiHidden="1" w:unhideWhenUsed="1"/>
     <w:lsdException w:name="Table Subtle 1" w:semiHidden="1" w:unhideWhenUsed="1"/>
-    <w:lsdException w:name="Table Subtle 2" w:semiHidden="1" w:unhideWhenUsed="1"/>
     <w:lsdException w:name="Table Web 1" w:semiHidden="1" w:unhideWhenUsed="1"/>
     <w:lsdException w:name="Table Web 2" w:semiHidden="1" w:unhideWhenUsed="1"/>
-    <w:lsdException w:name="Table Web 3" w:semiHidden="1" w:unhideWhenUsed="1"/>
     <w:lsdException w:name="Balloon Text" w:semiHidden="1" w:unhideWhenUsed="1"/>
     <w:lsdException w:name="Table Grid" w:uiPriority="59"/>
     <w:lsdException w:name="Table Theme" w:semiHidden="1" w:unhideWhenUsed="1"/>
@@ -7068,6 +7074,10 @@
     <w:lsdException w:name="List Table 5 Dark Accent 6" w:uiPriority="50"/>
     <w:lsdException w:name="List Table 6 Colorful Accent 6" w:uiPriority="51"/>
     <w:lsdException w:name="List Table 7 Colorful Accent 6" w:uiPriority="52"/>
+    <w:lsdException w:name="Mention" w:semiHidden="1" w:unhideWhenUsed="1"/>
+    <w:lsdException w:name="Smart Hyperlink" w:semiHidden="1" w:unhideWhenUsed="1"/>
+    <w:lsdException w:name="Hashtag" w:semiHidden="1" w:unhideWhenUsed="1"/>
+    <w:lsdException w:name="Unresolved Mention" w:semiHidden="1" w:unhideWhenUsed="1"/>
   </w:latentStyles>
   <w:style w:type="paragraph" w:default="1" w:styleId="Normal">
     <w:name w:val="Normal"/>
@@ -7259,7 +7269,7 @@
 </file>
 
 <file path=word/glossary/document.xml><?xml version="1.0" encoding="utf-8"?>
-<w:glossaryDocument xmlns:wpc="http://schemas.microsoft.com/office/word/2010/wordprocessingCanvas" xmlns:mc="http://schemas.openxmlformats.org/markup-compatibility/2006" xmlns:o="urn:schemas-microsoft-com:office:office" xmlns:r="http://schemas.openxmlformats.org/officeDocument/2006/relationships" xmlns:m="http://schemas.openxmlformats.org/officeDocument/2006/math" xmlns:v="urn:schemas-microsoft-com:vml" xmlns:wp14="http://schemas.microsoft.com/office/word/2010/wordprocessingDrawing" xmlns:wp="http://schemas.openxmlformats.org/drawingml/2006/wordprocessingDrawing" xmlns:w10="urn:schemas-microsoft-com:office:word" xmlns:w="http://schemas.openxmlformats.org/wordprocessingml/2006/main" xmlns:w14="http://schemas.microsoft.com/office/word/2010/wordml" xmlns:w15="http://schemas.microsoft.com/office/word/2012/wordml" xmlns:wpg="http://schemas.microsoft.com/office/word/2010/wordprocessingGroup" xmlns:wpi="http://schemas.microsoft.com/office/word/2010/wordprocessingInk" xmlns:wne="http://schemas.microsoft.com/office/word/2006/wordml" xmlns:wps="http://schemas.microsoft.com/office/word/2010/wordprocessingShape" mc:Ignorable="w14 w15 wp14">
+<w:glossaryDocument xmlns:wpc="http://schemas.microsoft.com/office/word/2010/wordprocessingCanvas" xmlns:cx="http://schemas.microsoft.com/office/drawing/2014/chartex" xmlns:cx1="http://schemas.microsoft.com/office/drawing/2015/9/8/chartex" xmlns:cx2="http://schemas.microsoft.com/office/drawing/2015/10/21/chartex" xmlns:cx3="http://schemas.microsoft.com/office/drawing/2016/5/9/chartex" xmlns:cx4="http://schemas.microsoft.com/office/drawing/2016/5/10/chartex" xmlns:cx5="http://schemas.microsoft.com/office/drawing/2016/5/11/chartex" xmlns:cx6="http://schemas.microsoft.com/office/drawing/2016/5/12/chartex" xmlns:cx7="http://schemas.microsoft.com/office/drawing/2016/5/13/chartex" xmlns:cx8="http://schemas.microsoft.com/office/drawing/2016/5/14/chartex" xmlns:mc="http://schemas.openxmlformats.org/markup-compatibility/2006" xmlns:aink="http://schemas.microsoft.com/office/drawing/2016/ink" xmlns:am3d="http://schemas.microsoft.com/office/drawing/2017/model3d" xmlns:o="urn:schemas-microsoft-com:office:office" xmlns:r="http://schemas.openxmlformats.org/officeDocument/2006/relationships" xmlns:m="http://schemas.openxmlformats.org/officeDocument/2006/math" xmlns:v="urn:schemas-microsoft-com:vml" xmlns:wp14="http://schemas.microsoft.com/office/word/2010/wordprocessingDrawing" xmlns:wp="http://schemas.openxmlformats.org/drawingml/2006/wordprocessingDrawing" xmlns:w10="urn:schemas-microsoft-com:office:word" xmlns:w="http://schemas.openxmlformats.org/wordprocessingml/2006/main" xmlns:w14="http://schemas.microsoft.com/office/word/2010/wordml" xmlns:w15="http://schemas.microsoft.com/office/word/2012/wordml" xmlns:w16cid="http://schemas.microsoft.com/office/word/2016/wordml/cid" xmlns:w16se="http://schemas.microsoft.com/office/word/2015/wordml/symex" xmlns:wpg="http://schemas.microsoft.com/office/word/2010/wordprocessingGroup" xmlns:wpi="http://schemas.microsoft.com/office/word/2010/wordprocessingInk" xmlns:wne="http://schemas.microsoft.com/office/word/2006/wordml" xmlns:wps="http://schemas.microsoft.com/office/word/2010/wordprocessingShape" mc:Ignorable="w14 w15 w16se w16cid wp14">
   <w:docParts>
     <w:docPart>
       <w:docPartPr>
@@ -7318,7 +7328,7 @@
               <w:rFonts w:asciiTheme="majorHAnsi" w:eastAsiaTheme="majorEastAsia" w:hAnsiTheme="majorHAnsi" w:cstheme="majorBidi"/>
               <w:b/>
               <w:bCs/>
-              <w:color w:val="5B9BD5" w:themeColor="accent1"/>
+              <w:color w:val="4472C4" w:themeColor="accent1"/>
               <w:sz w:val="36"/>
               <w:szCs w:val="36"/>
               <w:lang w:val="es-ES"/>
@@ -7333,13 +7343,13 @@
 </file>
 
 <file path=word/glossary/fontTable.xml><?xml version="1.0" encoding="utf-8"?>
-<w:fonts xmlns:mc="http://schemas.openxmlformats.org/markup-compatibility/2006" xmlns:r="http://schemas.openxmlformats.org/officeDocument/2006/relationships" xmlns:w="http://schemas.openxmlformats.org/wordprocessingml/2006/main" xmlns:w14="http://schemas.microsoft.com/office/word/2010/wordml" xmlns:w15="http://schemas.microsoft.com/office/word/2012/wordml" mc:Ignorable="w14 w15">
+<w:fonts xmlns:mc="http://schemas.openxmlformats.org/markup-compatibility/2006" xmlns:r="http://schemas.openxmlformats.org/officeDocument/2006/relationships" xmlns:w="http://schemas.openxmlformats.org/wordprocessingml/2006/main" xmlns:w14="http://schemas.microsoft.com/office/word/2010/wordml" xmlns:w15="http://schemas.microsoft.com/office/word/2012/wordml" xmlns:w16cid="http://schemas.microsoft.com/office/word/2016/wordml/cid" xmlns:w16se="http://schemas.microsoft.com/office/word/2015/wordml/symex" mc:Ignorable="w14 w15 w16se w16cid">
   <w:font w:name="Times New Roman">
     <w:panose1 w:val="02020603050405020304"/>
     <w:charset w:val="00"/>
     <w:family w:val="roman"/>
     <w:pitch w:val="variable"/>
-    <w:sig w:usb0="E0002EFF" w:usb1="C000785B" w:usb2="00000009" w:usb3="00000000" w:csb0="000001FF" w:csb1="00000000"/>
+    <w:sig w:usb0="E0002AFF" w:usb1="C0007843" w:usb2="00000009" w:usb3="00000000" w:csb0="000001FF" w:csb1="00000000"/>
   </w:font>
   <w:font w:name="Symbol">
     <w:panose1 w:val="05050102010706020507"/>
@@ -7353,7 +7363,7 @@
     <w:charset w:val="00"/>
     <w:family w:val="swiss"/>
     <w:pitch w:val="variable"/>
-    <w:sig w:usb0="E0002AFF" w:usb1="C000247B" w:usb2="00000009" w:usb3="00000000" w:csb0="000001FF" w:csb1="00000000"/>
+    <w:sig w:usb0="E0002AFF" w:usb1="4000ACFF" w:usb2="00000001" w:usb3="00000000" w:csb0="000001FF" w:csb1="00000000"/>
   </w:font>
   <w:font w:name="Courier New">
     <w:panose1 w:val="02070309020205020404"/>
@@ -7395,13 +7405,13 @@
     <w:charset w:val="00"/>
     <w:family w:val="swiss"/>
     <w:pitch w:val="variable"/>
-    <w:sig w:usb0="E0002AFF" w:usb1="C000247B" w:usb2="00000009" w:usb3="00000000" w:csb0="000001FF" w:csb1="00000000"/>
+    <w:sig w:usb0="A0002AEF" w:usb1="4000207B" w:usb2="00000000" w:usb3="00000000" w:csb0="000001FF" w:csb1="00000000"/>
   </w:font>
 </w:fonts>
 </file>
 
 <file path=word/glossary/settings.xml><?xml version="1.0" encoding="utf-8"?>
-<w:settings xmlns:mc="http://schemas.openxmlformats.org/markup-compatibility/2006" xmlns:o="urn:schemas-microsoft-com:office:office" xmlns:r="http://schemas.openxmlformats.org/officeDocument/2006/relationships" xmlns:m="http://schemas.openxmlformats.org/officeDocument/2006/math" xmlns:v="urn:schemas-microsoft-com:vml" xmlns:w10="urn:schemas-microsoft-com:office:word" xmlns:w="http://schemas.openxmlformats.org/wordprocessingml/2006/main" xmlns:w14="http://schemas.microsoft.com/office/word/2010/wordml" xmlns:w15="http://schemas.microsoft.com/office/word/2012/wordml" xmlns:sl="http://schemas.openxmlformats.org/schemaLibrary/2006/main" mc:Ignorable="w14 w15">
+<w:settings xmlns:mc="http://schemas.openxmlformats.org/markup-compatibility/2006" xmlns:o="urn:schemas-microsoft-com:office:office" xmlns:r="http://schemas.openxmlformats.org/officeDocument/2006/relationships" xmlns:m="http://schemas.openxmlformats.org/officeDocument/2006/math" xmlns:v="urn:schemas-microsoft-com:vml" xmlns:w10="urn:schemas-microsoft-com:office:word" xmlns:w="http://schemas.openxmlformats.org/wordprocessingml/2006/main" xmlns:w14="http://schemas.microsoft.com/office/word/2010/wordml" xmlns:w15="http://schemas.microsoft.com/office/word/2012/wordml" xmlns:w16cid="http://schemas.microsoft.com/office/word/2016/wordml/cid" xmlns:w16se="http://schemas.microsoft.com/office/word/2015/wordml/symex" xmlns:sl="http://schemas.openxmlformats.org/schemaLibrary/2006/main" mc:Ignorable="w14 w15 w16se w16cid">
   <w:view w:val="normal"/>
   <w:defaultTabStop w:val="708"/>
   <w:hyphenationZone w:val="425"/>
@@ -7409,6 +7419,7 @@
   <w:compat>
     <w:useFELayout/>
     <w:compatSetting w:name="compatibilityMode" w:uri="http://schemas.microsoft.com/office/word" w:val="12"/>
+    <w:compatSetting w:name="useWord2013TrackBottomHyphenation" w:uri="http://schemas.microsoft.com/office/word" w:val="1"/>
   </w:compat>
   <w:rsids>
     <w:rsidRoot w:val="009E3517"/>
@@ -7433,6 +7444,7 @@
     <w:rsid w:val="00971FCB"/>
     <w:rsid w:val="009A0F7C"/>
     <w:rsid w:val="009E3517"/>
+    <w:rsid w:val="009F596A"/>
     <w:rsid w:val="00A02796"/>
     <w:rsid w:val="00A90067"/>
     <w:rsid w:val="00A94C31"/>
@@ -7463,13 +7475,13 @@
   </m:mathPr>
   <w:themeFontLang w:val="es-AR"/>
   <w:clrSchemeMapping w:bg1="light1" w:t1="dark1" w:bg2="light2" w:t2="dark2" w:accent1="accent1" w:accent2="accent2" w:accent3="accent3" w:accent4="accent4" w:accent5="accent5" w:accent6="accent6" w:hyperlink="hyperlink" w:followedHyperlink="followedHyperlink"/>
-  <w:decimalSymbol w:val="."/>
+  <w:decimalSymbol w:val=","/>
   <w:listSeparator w:val=";"/>
 </w:settings>
 </file>
 
 <file path=word/glossary/styles.xml><?xml version="1.0" encoding="utf-8"?>
-<w:styles xmlns:mc="http://schemas.openxmlformats.org/markup-compatibility/2006" xmlns:r="http://schemas.openxmlformats.org/officeDocument/2006/relationships" xmlns:w="http://schemas.openxmlformats.org/wordprocessingml/2006/main" xmlns:w14="http://schemas.microsoft.com/office/word/2010/wordml" xmlns:w15="http://schemas.microsoft.com/office/word/2012/wordml" mc:Ignorable="w14 w15">
+<w:styles xmlns:mc="http://schemas.openxmlformats.org/markup-compatibility/2006" xmlns:r="http://schemas.openxmlformats.org/officeDocument/2006/relationships" xmlns:w="http://schemas.openxmlformats.org/wordprocessingml/2006/main" xmlns:w14="http://schemas.microsoft.com/office/word/2010/wordml" xmlns:w15="http://schemas.microsoft.com/office/word/2012/wordml" xmlns:w16cid="http://schemas.microsoft.com/office/word/2016/wordml/cid" xmlns:w16se="http://schemas.microsoft.com/office/word/2015/wordml/symex" mc:Ignorable="w14 w15 w16se w16cid">
   <w:docDefaults>
     <w:rPrDefault>
       <w:rPr>
@@ -7485,7 +7497,7 @@
       </w:pPr>
     </w:pPrDefault>
   </w:docDefaults>
-  <w:latentStyles w:defLockedState="0" w:defUIPriority="99" w:defSemiHidden="0" w:defUnhideWhenUsed="0" w:defQFormat="0" w:count="371">
+  <w:latentStyles w:defLockedState="0" w:defUIPriority="99" w:defSemiHidden="0" w:defUnhideWhenUsed="0" w:defQFormat="0" w:count="375">
     <w:lsdException w:name="Normal" w:uiPriority="0" w:qFormat="1"/>
     <w:lsdException w:name="heading 1" w:uiPriority="9" w:qFormat="1"/>
     <w:lsdException w:name="heading 2" w:semiHidden="1" w:uiPriority="9" w:unhideWhenUsed="1" w:qFormat="1"/>
@@ -7591,7 +7603,6 @@
     <w:lsdException w:name="HTML Sample" w:semiHidden="1" w:unhideWhenUsed="1"/>
     <w:lsdException w:name="HTML Typewriter" w:semiHidden="1" w:unhideWhenUsed="1"/>
     <w:lsdException w:name="HTML Variable" w:semiHidden="1" w:unhideWhenUsed="1"/>
-    <w:lsdException w:name="Normal Table" w:semiHidden="1" w:unhideWhenUsed="1"/>
     <w:lsdException w:name="annotation subject" w:semiHidden="1" w:unhideWhenUsed="1"/>
     <w:lsdException w:name="No List" w:semiHidden="1" w:unhideWhenUsed="1"/>
     <w:lsdException w:name="Outline List 1" w:semiHidden="1" w:unhideWhenUsed="1"/>
@@ -7635,10 +7646,8 @@
     <w:lsdException w:name="Table Elegant" w:semiHidden="1" w:unhideWhenUsed="1"/>
     <w:lsdException w:name="Table Professional" w:semiHidden="1" w:unhideWhenUsed="1"/>
     <w:lsdException w:name="Table Subtle 1" w:semiHidden="1" w:unhideWhenUsed="1"/>
-    <w:lsdException w:name="Table Subtle 2" w:semiHidden="1" w:unhideWhenUsed="1"/>
     <w:lsdException w:name="Table Web 1" w:semiHidden="1" w:unhideWhenUsed="1"/>
     <w:lsdException w:name="Table Web 2" w:semiHidden="1" w:unhideWhenUsed="1"/>
-    <w:lsdException w:name="Table Web 3" w:semiHidden="1" w:unhideWhenUsed="1"/>
     <w:lsdException w:name="Balloon Text" w:semiHidden="1" w:unhideWhenUsed="1"/>
     <w:lsdException w:name="Table Grid" w:uiPriority="59"/>
     <w:lsdException w:name="Table Theme" w:semiHidden="1" w:unhideWhenUsed="1"/>
@@ -7857,6 +7866,10 @@
     <w:lsdException w:name="List Table 5 Dark Accent 6" w:uiPriority="50"/>
     <w:lsdException w:name="List Table 6 Colorful Accent 6" w:uiPriority="51"/>
     <w:lsdException w:name="List Table 7 Colorful Accent 6" w:uiPriority="52"/>
+    <w:lsdException w:name="Mention" w:semiHidden="1" w:unhideWhenUsed="1"/>
+    <w:lsdException w:name="Smart Hyperlink" w:semiHidden="1" w:unhideWhenUsed="1"/>
+    <w:lsdException w:name="Hashtag" w:semiHidden="1" w:unhideWhenUsed="1"/>
+    <w:lsdException w:name="Unresolved Mention" w:semiHidden="1" w:unhideWhenUsed="1"/>
   </w:latentStyles>
   <w:style w:type="paragraph" w:default="1" w:styleId="Normal">
     <w:name w:val="Normal"/>
@@ -7902,7 +7915,7 @@
 </file>
 
 <file path=word/glossary/webSettings.xml><?xml version="1.0" encoding="utf-8"?>
-<w:webSettings xmlns:mc="http://schemas.openxmlformats.org/markup-compatibility/2006" xmlns:r="http://schemas.openxmlformats.org/officeDocument/2006/relationships" xmlns:w="http://schemas.openxmlformats.org/wordprocessingml/2006/main" xmlns:w14="http://schemas.microsoft.com/office/word/2010/wordml" xmlns:w15="http://schemas.microsoft.com/office/word/2012/wordml" mc:Ignorable="w14 w15">
+<w:webSettings xmlns:mc="http://schemas.openxmlformats.org/markup-compatibility/2006" xmlns:r="http://schemas.openxmlformats.org/officeDocument/2006/relationships" xmlns:w="http://schemas.openxmlformats.org/wordprocessingml/2006/main" xmlns:w14="http://schemas.microsoft.com/office/word/2010/wordml" xmlns:w15="http://schemas.microsoft.com/office/word/2012/wordml" xmlns:w16cid="http://schemas.microsoft.com/office/word/2016/wordml/cid" xmlns:w16se="http://schemas.microsoft.com/office/word/2015/wordml/symex" mc:Ignorable="w14 w15 w16se w16cid">
   <w:optimizeForBrowser/>
 </w:webSettings>
 </file>

</xml_diff>